<commit_message>
hasta git push y git pushh --set upstream
</commit_message>
<xml_diff>
--- a/GIT.docx
+++ b/GIT.docx
@@ -1160,15 +1160,7 @@
         <w:t>en nuestro repo local, nos muestra la lista de ramas que tenemos creadas y en cual rama estamos parados.</w:t>
       </w:r>
       <w:r>
-        <w:t xml:space="preserve"> Nosotros vamos a </w:t>
-      </w:r>
-      <w:proofErr w:type="spellStart"/>
-      <w:r>
-        <w:t>pushear</w:t>
-      </w:r>
-      <w:proofErr w:type="spellEnd"/>
-      <w:r>
-        <w:t xml:space="preserve"> la información del repo local hacia una rama especifica del repo remoto.</w:t>
+        <w:t xml:space="preserve"> Nosotros vamos a pushear la información del repo local hacia una rama especifica del repo remoto.</w:t>
       </w:r>
     </w:p>
     <w:p>
@@ -1249,6 +1241,216 @@
         <w:t>vamos a cambiar de una rama a otra dentro del repo local.</w:t>
       </w:r>
     </w:p>
+    <w:p>
+      <w:r>
+        <w:t xml:space="preserve">Con el comando </w:t>
+      </w:r>
+      <w:r>
+        <w:rPr>
+          <w:b/>
+          <w:bCs/>
+        </w:rPr>
+        <w:t xml:space="preserve">git branch -d </w:t>
+      </w:r>
+      <w:r>
+        <w:rPr>
+          <w:b/>
+          <w:bCs/>
+        </w:rPr>
+        <w:t>“</w:t>
+      </w:r>
+      <w:r>
+        <w:rPr>
+          <w:b/>
+          <w:bCs/>
+        </w:rPr>
+        <w:t>nombre de la rama</w:t>
+      </w:r>
+      <w:r>
+        <w:rPr>
+          <w:b/>
+          <w:bCs/>
+        </w:rPr>
+        <w:t>”</w:t>
+      </w:r>
+      <w:r>
+        <w:rPr>
+          <w:b/>
+          <w:bCs/>
+        </w:rPr>
+        <w:t xml:space="preserve"> </w:t>
+      </w:r>
+      <w:r>
+        <w:t>vamos a borrar una rama.</w:t>
+      </w:r>
+    </w:p>
+    <w:p>
+      <w:r>
+        <w:drawing>
+          <wp:inline distT="0" distB="0" distL="0" distR="0" wp14:anchorId="116F2FD3" wp14:editId="4B93DA26">
+            <wp:extent cx="4820716" cy="3112718"/>
+            <wp:effectExtent l="0" t="0" r="0" b="0"/>
+            <wp:docPr id="4" name="Imagen 4" descr="Interfaz de usuario gráfica, Texto&#10;&#10;Descripción generada automáticamente"/>
+            <wp:cNvGraphicFramePr>
+              <a:graphicFrameLocks xmlns:a="http://schemas.openxmlformats.org/drawingml/2006/main" noChangeAspect="1"/>
+            </wp:cNvGraphicFramePr>
+            <a:graphic xmlns:a="http://schemas.openxmlformats.org/drawingml/2006/main">
+              <a:graphicData uri="http://schemas.openxmlformats.org/drawingml/2006/picture">
+                <pic:pic xmlns:pic="http://schemas.openxmlformats.org/drawingml/2006/picture">
+                  <pic:nvPicPr>
+                    <pic:cNvPr id="4" name="Imagen 4" descr="Interfaz de usuario gráfica, Texto&#10;&#10;Descripción generada automáticamente"/>
+                    <pic:cNvPicPr/>
+                  </pic:nvPicPr>
+                  <pic:blipFill>
+                    <a:blip r:embed="rId8"/>
+                    <a:stretch>
+                      <a:fillRect/>
+                    </a:stretch>
+                  </pic:blipFill>
+                  <pic:spPr>
+                    <a:xfrm>
+                      <a:off x="0" y="0"/>
+                      <a:ext cx="4831940" cy="3119965"/>
+                    </a:xfrm>
+                    <a:prstGeom prst="rect">
+                      <a:avLst/>
+                    </a:prstGeom>
+                  </pic:spPr>
+                </pic:pic>
+              </a:graphicData>
+            </a:graphic>
+          </wp:inline>
+        </w:drawing>
+      </w:r>
+    </w:p>
+    <w:p>
+      <w:pPr>
+        <w:rPr>
+          <w:b/>
+          <w:bCs/>
+        </w:rPr>
+      </w:pPr>
+      <w:r>
+        <w:rPr>
+          <w:b/>
+          <w:bCs/>
+        </w:rPr>
+        <w:lastRenderedPageBreak/>
+        <w:t>Git push:</w:t>
+      </w:r>
+    </w:p>
+    <w:p>
+      <w:r>
+        <w:t xml:space="preserve">En la foto de arriba se muestra que pasa cuando hacemos un push a nuestro repositorio remoto pero nuestra rama del repositorio local no existe en el remoto. Git nos avisa esto mismo y nos recomienda automáticamente el comando </w:t>
+      </w:r>
+      <w:r>
+        <w:rPr>
+          <w:b/>
+          <w:bCs/>
+        </w:rPr>
+        <w:t xml:space="preserve">git push –set </w:t>
+      </w:r>
+      <w:proofErr w:type="spellStart"/>
+      <w:r>
+        <w:rPr>
+          <w:b/>
+          <w:bCs/>
+        </w:rPr>
+        <w:t>upstream</w:t>
+      </w:r>
+      <w:proofErr w:type="spellEnd"/>
+      <w:r>
+        <w:rPr>
+          <w:b/>
+          <w:bCs/>
+        </w:rPr>
+        <w:t xml:space="preserve"> Upex-Academy-Automation </w:t>
+      </w:r>
+      <w:proofErr w:type="spellStart"/>
+      <w:r>
+        <w:rPr>
+          <w:b/>
+          <w:bCs/>
+        </w:rPr>
+        <w:t>develop</w:t>
+      </w:r>
+      <w:proofErr w:type="spellEnd"/>
+      <w:r>
+        <w:rPr>
+          <w:b/>
+          <w:bCs/>
+        </w:rPr>
+        <w:t xml:space="preserve"> </w:t>
+      </w:r>
+      <w:r>
+        <w:t xml:space="preserve">para crear la rama </w:t>
+      </w:r>
+      <w:proofErr w:type="spellStart"/>
+      <w:r>
+        <w:t>develop</w:t>
+      </w:r>
+      <w:proofErr w:type="spellEnd"/>
+      <w:r>
+        <w:t xml:space="preserve"> en nuestro repositorio remoto y luego realizar el push.</w:t>
+      </w:r>
+      <w:r>
+        <w:t xml:space="preserve"> El hecho de que nos pida iniciar sesión es normal ya que es para justamente poder subir cambios hacia GitHub o el repositorio remoto que utilicemos.</w:t>
+      </w:r>
+    </w:p>
+    <w:p>
+      <w:r>
+        <w:t xml:space="preserve">Luego GitHub nos pide que le demos autorización a </w:t>
+      </w:r>
+      <w:proofErr w:type="spellStart"/>
+      <w:r>
+        <w:t>vscode</w:t>
+      </w:r>
+      <w:proofErr w:type="spellEnd"/>
+      <w:r>
+        <w:t>:</w:t>
+      </w:r>
+    </w:p>
+    <w:p>
+      <w:r>
+        <w:drawing>
+          <wp:inline distT="0" distB="0" distL="0" distR="0" wp14:anchorId="07E133C6" wp14:editId="23D6F03E">
+            <wp:extent cx="5400040" cy="4152900"/>
+            <wp:effectExtent l="0" t="0" r="0" b="0"/>
+            <wp:docPr id="5" name="Imagen 5" descr="Interfaz de usuario gráfica, Aplicación&#10;&#10;Descripción generada automáticamente"/>
+            <wp:cNvGraphicFramePr>
+              <a:graphicFrameLocks xmlns:a="http://schemas.openxmlformats.org/drawingml/2006/main" noChangeAspect="1"/>
+            </wp:cNvGraphicFramePr>
+            <a:graphic xmlns:a="http://schemas.openxmlformats.org/drawingml/2006/main">
+              <a:graphicData uri="http://schemas.openxmlformats.org/drawingml/2006/picture">
+                <pic:pic xmlns:pic="http://schemas.openxmlformats.org/drawingml/2006/picture">
+                  <pic:nvPicPr>
+                    <pic:cNvPr id="5" name="Imagen 5" descr="Interfaz de usuario gráfica, Aplicación&#10;&#10;Descripción generada automáticamente"/>
+                    <pic:cNvPicPr/>
+                  </pic:nvPicPr>
+                  <pic:blipFill>
+                    <a:blip r:embed="rId9"/>
+                    <a:stretch>
+                      <a:fillRect/>
+                    </a:stretch>
+                  </pic:blipFill>
+                  <pic:spPr>
+                    <a:xfrm>
+                      <a:off x="0" y="0"/>
+                      <a:ext cx="5400040" cy="4152900"/>
+                    </a:xfrm>
+                    <a:prstGeom prst="rect">
+                      <a:avLst/>
+                    </a:prstGeom>
+                  </pic:spPr>
+                </pic:pic>
+              </a:graphicData>
+            </a:graphic>
+          </wp:inline>
+        </w:drawing>
+      </w:r>
+    </w:p>
+    <w:p/>
+    <w:p/>
     <w:p/>
     <w:p/>
     <w:p/>

</xml_diff>

<commit_message>
Pull request y merge
</commit_message>
<xml_diff>
--- a/GIT.docx
+++ b/GIT.docx
@@ -1544,7 +1544,6 @@
       <w:r>
         <w:t xml:space="preserve">Una vez que tengamos un repo local conectado con un repo remoto y distintas ramas creadas  en ambos, seguramente vamos a estar trabajando en equipo y antes de hacer un </w:t>
       </w:r>
-      <w:proofErr w:type="spellStart"/>
       <w:r>
         <w:rPr>
           <w:b/>
@@ -1552,7 +1551,6 @@
         </w:rPr>
         <w:t>merge</w:t>
       </w:r>
-      <w:proofErr w:type="spellEnd"/>
       <w:r>
         <w:t xml:space="preserve"> de nuestra rama remota con la rama </w:t>
       </w:r>
@@ -1564,7 +1562,6 @@
       <w:r>
         <w:t xml:space="preserve">(que es la rama principal de todo el proyecto) vamos a hacer un pull Request para que alguien revise el cambio que agregamos en el código y en base a eso apruebe o no nuestro </w:t>
       </w:r>
-      <w:proofErr w:type="spellStart"/>
       <w:r>
         <w:rPr>
           <w:b/>
@@ -1572,7 +1569,6 @@
         </w:rPr>
         <w:t>merge</w:t>
       </w:r>
-      <w:proofErr w:type="spellEnd"/>
       <w:r>
         <w:t xml:space="preserve"> con la rama principal.</w:t>
       </w:r>
@@ -1625,21 +1621,12 @@
       <w:r>
         <w:t xml:space="preserve">Ahora nos va a preguntar que ramas queremos </w:t>
       </w:r>
-      <w:proofErr w:type="spellStart"/>
-      <w:r>
-        <w:rPr>
-          <w:b/>
-          <w:bCs/>
-        </w:rPr>
-        <w:t>mergear</w:t>
-      </w:r>
-      <w:proofErr w:type="spellEnd"/>
-      <w:r>
-        <w:rPr>
-          <w:b/>
-          <w:bCs/>
-        </w:rPr>
-        <w:t>:</w:t>
+      <w:r>
+        <w:rPr>
+          <w:b/>
+          <w:bCs/>
+        </w:rPr>
+        <w:t>mergear:</w:t>
       </w:r>
     </w:p>
     <w:p>
@@ -1681,9 +1668,134 @@
         </w:drawing>
       </w:r>
     </w:p>
+    <w:p>
+      <w:r>
+        <w:t xml:space="preserve">Para el ejemplo creamos una rama llamada QA en nuestro repo local, le agregamos un commit nuevo que </w:t>
+      </w:r>
+      <w:proofErr w:type="spellStart"/>
+      <w:r>
+        <w:t>develop</w:t>
+      </w:r>
+      <w:proofErr w:type="spellEnd"/>
+      <w:r>
+        <w:t xml:space="preserve"> no tiene y hacemos un push. Ahora vamos a pull Request y elegimos que vamos a </w:t>
+      </w:r>
+      <w:proofErr w:type="spellStart"/>
+      <w:r>
+        <w:t>mershear</w:t>
+      </w:r>
+      <w:proofErr w:type="spellEnd"/>
+      <w:r>
+        <w:t xml:space="preserve"> desde QA a </w:t>
+      </w:r>
+      <w:proofErr w:type="spellStart"/>
+      <w:r>
+        <w:t>develop</w:t>
+      </w:r>
+      <w:proofErr w:type="spellEnd"/>
+      <w:r>
+        <w:t>.</w:t>
+      </w:r>
+    </w:p>
     <w:p/>
     <w:p/>
-    <w:p/>
+    <w:p>
+      <w:r>
+        <w:lastRenderedPageBreak/>
+        <w:drawing>
+          <wp:inline distT="0" distB="0" distL="0" distR="0" wp14:anchorId="377F9007" wp14:editId="539DC338">
+            <wp:extent cx="5400040" cy="2054860"/>
+            <wp:effectExtent l="0" t="0" r="0" b="2540"/>
+            <wp:docPr id="9" name="Imagen 9"/>
+            <wp:cNvGraphicFramePr>
+              <a:graphicFrameLocks xmlns:a="http://schemas.openxmlformats.org/drawingml/2006/main" noChangeAspect="1"/>
+            </wp:cNvGraphicFramePr>
+            <a:graphic xmlns:a="http://schemas.openxmlformats.org/drawingml/2006/main">
+              <a:graphicData uri="http://schemas.openxmlformats.org/drawingml/2006/picture">
+                <pic:pic xmlns:pic="http://schemas.openxmlformats.org/drawingml/2006/picture">
+                  <pic:nvPicPr>
+                    <pic:cNvPr id="1" name=""/>
+                    <pic:cNvPicPr/>
+                  </pic:nvPicPr>
+                  <pic:blipFill>
+                    <a:blip r:embed="rId13"/>
+                    <a:stretch>
+                      <a:fillRect/>
+                    </a:stretch>
+                  </pic:blipFill>
+                  <pic:spPr>
+                    <a:xfrm>
+                      <a:off x="0" y="0"/>
+                      <a:ext cx="5400040" cy="2054860"/>
+                    </a:xfrm>
+                    <a:prstGeom prst="rect">
+                      <a:avLst/>
+                    </a:prstGeom>
+                  </pic:spPr>
+                </pic:pic>
+              </a:graphicData>
+            </a:graphic>
+          </wp:inline>
+        </w:drawing>
+      </w:r>
+    </w:p>
+    <w:p>
+      <w:r>
+        <w:t>GitHub</w:t>
+      </w:r>
+      <w:r>
+        <w:t xml:space="preserve"> compara ambas ramas y nos muestra las diferencias en la rama QA indicando que tiene un archivo cambiado y un commit nuevo.</w:t>
+      </w:r>
+    </w:p>
+    <w:p>
+      <w:r>
+        <w:t>Presionamos en create pull Request.</w:t>
+      </w:r>
+    </w:p>
+    <w:p>
+      <w:r>
+        <w:t>Luego de esto la persona que analice si nuestro código esta para mergear va a aprobar o no nuestro pull Request y en caso de que nos lo apruebe vamos a presionar en merge pull Request:</w:t>
+      </w:r>
+    </w:p>
+    <w:p>
+      <w:r>
+        <w:drawing>
+          <wp:inline distT="0" distB="0" distL="0" distR="0" wp14:anchorId="7A02FE07" wp14:editId="4AAEAECA">
+            <wp:extent cx="5400040" cy="2099310"/>
+            <wp:effectExtent l="0" t="0" r="0" b="0"/>
+            <wp:docPr id="10" name="Imagen 10" descr="Interfaz de usuario gráfica, Texto, Aplicación, Correo electrónico&#10;&#10;Descripción generada automáticamente"/>
+            <wp:cNvGraphicFramePr>
+              <a:graphicFrameLocks xmlns:a="http://schemas.openxmlformats.org/drawingml/2006/main" noChangeAspect="1"/>
+            </wp:cNvGraphicFramePr>
+            <a:graphic xmlns:a="http://schemas.openxmlformats.org/drawingml/2006/main">
+              <a:graphicData uri="http://schemas.openxmlformats.org/drawingml/2006/picture">
+                <pic:pic xmlns:pic="http://schemas.openxmlformats.org/drawingml/2006/picture">
+                  <pic:nvPicPr>
+                    <pic:cNvPr id="10" name="Imagen 10" descr="Interfaz de usuario gráfica, Texto, Aplicación, Correo electrónico&#10;&#10;Descripción generada automáticamente"/>
+                    <pic:cNvPicPr/>
+                  </pic:nvPicPr>
+                  <pic:blipFill>
+                    <a:blip r:embed="rId14"/>
+                    <a:stretch>
+                      <a:fillRect/>
+                    </a:stretch>
+                  </pic:blipFill>
+                  <pic:spPr>
+                    <a:xfrm>
+                      <a:off x="0" y="0"/>
+                      <a:ext cx="5400040" cy="2099310"/>
+                    </a:xfrm>
+                    <a:prstGeom prst="rect">
+                      <a:avLst/>
+                    </a:prstGeom>
+                  </pic:spPr>
+                </pic:pic>
+              </a:graphicData>
+            </a:graphic>
+          </wp:inline>
+        </w:drawing>
+      </w:r>
+    </w:p>
     <w:p/>
     <w:p/>
     <w:p/>

</xml_diff>

<commit_message>
quiero hacer un pull
</commit_message>
<xml_diff>
--- a/GIT.docx
+++ b/GIT.docx
@@ -1348,7 +1348,28 @@
           <w:b/>
           <w:bCs/>
         </w:rPr>
-        <w:t xml:space="preserve">git push –set </w:t>
+        <w:t xml:space="preserve">git push </w:t>
+      </w:r>
+      <w:r>
+        <w:rPr>
+          <w:b/>
+          <w:bCs/>
+        </w:rPr>
+        <w:t>--</w:t>
+      </w:r>
+      <w:r>
+        <w:rPr>
+          <w:b/>
+          <w:bCs/>
+        </w:rPr>
+        <w:t>set</w:t>
+      </w:r>
+      <w:r>
+        <w:rPr>
+          <w:b/>
+          <w:bCs/>
+        </w:rPr>
+        <w:t>-</w:t>
       </w:r>
       <w:proofErr w:type="spellStart"/>
       <w:r>
@@ -1449,7 +1470,332 @@
         </w:drawing>
       </w:r>
     </w:p>
+    <w:p>
+      <w:r>
+        <w:drawing>
+          <wp:inline distT="0" distB="0" distL="0" distR="0" wp14:anchorId="76A1ABD6" wp14:editId="29E3D5FB">
+            <wp:extent cx="5400040" cy="2691765"/>
+            <wp:effectExtent l="0" t="0" r="0" b="0"/>
+            <wp:docPr id="6" name="Imagen 6" descr="Interfaz de usuario gráfica, Texto, Aplicación, Correo electrónico&#10;&#10;Descripción generada automáticamente"/>
+            <wp:cNvGraphicFramePr>
+              <a:graphicFrameLocks xmlns:a="http://schemas.openxmlformats.org/drawingml/2006/main" noChangeAspect="1"/>
+            </wp:cNvGraphicFramePr>
+            <a:graphic xmlns:a="http://schemas.openxmlformats.org/drawingml/2006/main">
+              <a:graphicData uri="http://schemas.openxmlformats.org/drawingml/2006/picture">
+                <pic:pic xmlns:pic="http://schemas.openxmlformats.org/drawingml/2006/picture">
+                  <pic:nvPicPr>
+                    <pic:cNvPr id="6" name="Imagen 6" descr="Interfaz de usuario gráfica, Texto, Aplicación, Correo electrónico&#10;&#10;Descripción generada automáticamente"/>
+                    <pic:cNvPicPr/>
+                  </pic:nvPicPr>
+                  <pic:blipFill>
+                    <a:blip r:embed="rId10"/>
+                    <a:stretch>
+                      <a:fillRect/>
+                    </a:stretch>
+                  </pic:blipFill>
+                  <pic:spPr>
+                    <a:xfrm>
+                      <a:off x="0" y="0"/>
+                      <a:ext cx="5400040" cy="2691765"/>
+                    </a:xfrm>
+                    <a:prstGeom prst="rect">
+                      <a:avLst/>
+                    </a:prstGeom>
+                  </pic:spPr>
+                </pic:pic>
+              </a:graphicData>
+            </a:graphic>
+          </wp:inline>
+        </w:drawing>
+      </w:r>
+    </w:p>
+    <w:p>
+      <w:r>
+        <w:lastRenderedPageBreak/>
+        <w:t xml:space="preserve">De esta manera en nuestro repositorio remoto aparecen los cambios de nuestro </w:t>
+      </w:r>
+      <w:r>
+        <w:t>último</w:t>
+      </w:r>
+      <w:r>
+        <w:t xml:space="preserve"> commit.</w:t>
+      </w:r>
+    </w:p>
+    <w:p>
+      <w:pPr>
+        <w:rPr>
+          <w:b/>
+          <w:bCs/>
+          <w:sz w:val="40"/>
+          <w:szCs w:val="40"/>
+        </w:rPr>
+      </w:pPr>
+      <w:r>
+        <w:rPr>
+          <w:b/>
+          <w:bCs/>
+          <w:sz w:val="40"/>
+          <w:szCs w:val="40"/>
+        </w:rPr>
+        <w:t xml:space="preserve">Pull Request: </w:t>
+      </w:r>
+    </w:p>
+    <w:p>
+      <w:r>
+        <w:t xml:space="preserve">Una vez que tengamos un repo local conectado con un repo remoto y distintas ramas creadas  en ambos, seguramente vamos a estar trabajando en equipo y antes de hacer un </w:t>
+      </w:r>
+      <w:r>
+        <w:rPr>
+          <w:b/>
+          <w:bCs/>
+        </w:rPr>
+        <w:t>merge</w:t>
+      </w:r>
+      <w:r>
+        <w:t xml:space="preserve"> de nuestra rama remota con la rama </w:t>
+      </w:r>
+      <w:proofErr w:type="spellStart"/>
+      <w:r>
+        <w:t>main</w:t>
+      </w:r>
+      <w:proofErr w:type="spellEnd"/>
+      <w:r>
+        <w:t xml:space="preserve">(que es la rama principal de todo el proyecto) vamos a hacer un pull Request para que alguien revise el cambio que agregamos en el código y en base a eso apruebe o no nuestro </w:t>
+      </w:r>
+      <w:r>
+        <w:rPr>
+          <w:b/>
+          <w:bCs/>
+        </w:rPr>
+        <w:t>merge</w:t>
+      </w:r>
+      <w:r>
+        <w:t xml:space="preserve"> con la rama principal.</w:t>
+      </w:r>
+    </w:p>
+    <w:p>
+      <w:r>
+        <w:drawing>
+          <wp:inline distT="0" distB="0" distL="0" distR="0" wp14:anchorId="3B464165" wp14:editId="5ADCC0E6">
+            <wp:extent cx="5400040" cy="2292350"/>
+            <wp:effectExtent l="0" t="0" r="0" b="0"/>
+            <wp:docPr id="7" name="Imagen 7" descr="Interfaz de usuario gráfica, Texto, Aplicación, Correo electrónico&#10;&#10;Descripción generada automáticamente"/>
+            <wp:cNvGraphicFramePr>
+              <a:graphicFrameLocks xmlns:a="http://schemas.openxmlformats.org/drawingml/2006/main" noChangeAspect="1"/>
+            </wp:cNvGraphicFramePr>
+            <a:graphic xmlns:a="http://schemas.openxmlformats.org/drawingml/2006/main">
+              <a:graphicData uri="http://schemas.openxmlformats.org/drawingml/2006/picture">
+                <pic:pic xmlns:pic="http://schemas.openxmlformats.org/drawingml/2006/picture">
+                  <pic:nvPicPr>
+                    <pic:cNvPr id="7" name="Imagen 7" descr="Interfaz de usuario gráfica, Texto, Aplicación, Correo electrónico&#10;&#10;Descripción generada automáticamente"/>
+                    <pic:cNvPicPr/>
+                  </pic:nvPicPr>
+                  <pic:blipFill>
+                    <a:blip r:embed="rId11"/>
+                    <a:stretch>
+                      <a:fillRect/>
+                    </a:stretch>
+                  </pic:blipFill>
+                  <pic:spPr>
+                    <a:xfrm>
+                      <a:off x="0" y="0"/>
+                      <a:ext cx="5400040" cy="2292350"/>
+                    </a:xfrm>
+                    <a:prstGeom prst="rect">
+                      <a:avLst/>
+                    </a:prstGeom>
+                  </pic:spPr>
+                </pic:pic>
+              </a:graphicData>
+            </a:graphic>
+          </wp:inline>
+        </w:drawing>
+      </w:r>
+    </w:p>
+    <w:p>
+      <w:r>
+        <w:t>En el repositorio remoto vamos a la sección que dice Pull requests y seleccionamos nuevo pull Request.</w:t>
+      </w:r>
+    </w:p>
+    <w:p>
+      <w:r>
+        <w:t xml:space="preserve">Ahora nos va a preguntar que ramas queremos </w:t>
+      </w:r>
+      <w:r>
+        <w:rPr>
+          <w:b/>
+          <w:bCs/>
+        </w:rPr>
+        <w:t>mergear:</w:t>
+      </w:r>
+    </w:p>
+    <w:p>
+      <w:r>
+        <w:drawing>
+          <wp:inline distT="0" distB="0" distL="0" distR="0" wp14:anchorId="1FCC25FA" wp14:editId="295012D3">
+            <wp:extent cx="5400040" cy="2110105"/>
+            <wp:effectExtent l="0" t="0" r="0" b="4445"/>
+            <wp:docPr id="8" name="Imagen 8" descr="Interfaz de usuario gráfica, Texto, Aplicación, Correo electrónico&#10;&#10;Descripción generada automáticamente"/>
+            <wp:cNvGraphicFramePr>
+              <a:graphicFrameLocks xmlns:a="http://schemas.openxmlformats.org/drawingml/2006/main" noChangeAspect="1"/>
+            </wp:cNvGraphicFramePr>
+            <a:graphic xmlns:a="http://schemas.openxmlformats.org/drawingml/2006/main">
+              <a:graphicData uri="http://schemas.openxmlformats.org/drawingml/2006/picture">
+                <pic:pic xmlns:pic="http://schemas.openxmlformats.org/drawingml/2006/picture">
+                  <pic:nvPicPr>
+                    <pic:cNvPr id="8" name="Imagen 8" descr="Interfaz de usuario gráfica, Texto, Aplicación, Correo electrónico&#10;&#10;Descripción generada automáticamente"/>
+                    <pic:cNvPicPr/>
+                  </pic:nvPicPr>
+                  <pic:blipFill>
+                    <a:blip r:embed="rId12"/>
+                    <a:stretch>
+                      <a:fillRect/>
+                    </a:stretch>
+                  </pic:blipFill>
+                  <pic:spPr>
+                    <a:xfrm>
+                      <a:off x="0" y="0"/>
+                      <a:ext cx="5400040" cy="2110105"/>
+                    </a:xfrm>
+                    <a:prstGeom prst="rect">
+                      <a:avLst/>
+                    </a:prstGeom>
+                  </pic:spPr>
+                </pic:pic>
+              </a:graphicData>
+            </a:graphic>
+          </wp:inline>
+        </w:drawing>
+      </w:r>
+    </w:p>
+    <w:p>
+      <w:r>
+        <w:t xml:space="preserve">Para el ejemplo creamos una rama llamada QA en nuestro repo local, le agregamos un commit nuevo que </w:t>
+      </w:r>
+      <w:proofErr w:type="spellStart"/>
+      <w:r>
+        <w:t>develop</w:t>
+      </w:r>
+      <w:proofErr w:type="spellEnd"/>
+      <w:r>
+        <w:t xml:space="preserve"> no tiene y hacemos un push. Ahora vamos a pull Request y elegimos que vamos a </w:t>
+      </w:r>
+      <w:proofErr w:type="spellStart"/>
+      <w:r>
+        <w:t>mershear</w:t>
+      </w:r>
+      <w:proofErr w:type="spellEnd"/>
+      <w:r>
+        <w:t xml:space="preserve"> desde QA a </w:t>
+      </w:r>
+      <w:proofErr w:type="spellStart"/>
+      <w:r>
+        <w:t>develop</w:t>
+      </w:r>
+      <w:proofErr w:type="spellEnd"/>
+      <w:r>
+        <w:t>.</w:t>
+      </w:r>
+    </w:p>
     <w:p/>
+    <w:p/>
+    <w:p>
+      <w:r>
+        <w:lastRenderedPageBreak/>
+        <w:drawing>
+          <wp:inline distT="0" distB="0" distL="0" distR="0" wp14:anchorId="377F9007" wp14:editId="539DC338">
+            <wp:extent cx="5400040" cy="2054860"/>
+            <wp:effectExtent l="0" t="0" r="0" b="2540"/>
+            <wp:docPr id="9" name="Imagen 9"/>
+            <wp:cNvGraphicFramePr>
+              <a:graphicFrameLocks xmlns:a="http://schemas.openxmlformats.org/drawingml/2006/main" noChangeAspect="1"/>
+            </wp:cNvGraphicFramePr>
+            <a:graphic xmlns:a="http://schemas.openxmlformats.org/drawingml/2006/main">
+              <a:graphicData uri="http://schemas.openxmlformats.org/drawingml/2006/picture">
+                <pic:pic xmlns:pic="http://schemas.openxmlformats.org/drawingml/2006/picture">
+                  <pic:nvPicPr>
+                    <pic:cNvPr id="1" name=""/>
+                    <pic:cNvPicPr/>
+                  </pic:nvPicPr>
+                  <pic:blipFill>
+                    <a:blip r:embed="rId13"/>
+                    <a:stretch>
+                      <a:fillRect/>
+                    </a:stretch>
+                  </pic:blipFill>
+                  <pic:spPr>
+                    <a:xfrm>
+                      <a:off x="0" y="0"/>
+                      <a:ext cx="5400040" cy="2054860"/>
+                    </a:xfrm>
+                    <a:prstGeom prst="rect">
+                      <a:avLst/>
+                    </a:prstGeom>
+                  </pic:spPr>
+                </pic:pic>
+              </a:graphicData>
+            </a:graphic>
+          </wp:inline>
+        </w:drawing>
+      </w:r>
+    </w:p>
+    <w:p>
+      <w:r>
+        <w:t>GitHub</w:t>
+      </w:r>
+      <w:r>
+        <w:t xml:space="preserve"> compara ambas ramas y nos muestra las diferencias en la rama QA indicando que tiene un archivo cambiado y un commit nuevo.</w:t>
+      </w:r>
+    </w:p>
+    <w:p>
+      <w:r>
+        <w:t>Presionamos en create pull Request.</w:t>
+      </w:r>
+    </w:p>
+    <w:p>
+      <w:r>
+        <w:t>Luego de esto la persona que analice si nuestro código esta para mergear va a aprobar o no nuestro pull Request y en caso de que nos lo apruebe vamos a presionar en merge pull Request:</w:t>
+      </w:r>
+    </w:p>
+    <w:p>
+      <w:r>
+        <w:drawing>
+          <wp:inline distT="0" distB="0" distL="0" distR="0" wp14:anchorId="7A02FE07" wp14:editId="4AAEAECA">
+            <wp:extent cx="5400040" cy="2099310"/>
+            <wp:effectExtent l="0" t="0" r="0" b="0"/>
+            <wp:docPr id="10" name="Imagen 10" descr="Interfaz de usuario gráfica, Texto, Aplicación, Correo electrónico&#10;&#10;Descripción generada automáticamente"/>
+            <wp:cNvGraphicFramePr>
+              <a:graphicFrameLocks xmlns:a="http://schemas.openxmlformats.org/drawingml/2006/main" noChangeAspect="1"/>
+            </wp:cNvGraphicFramePr>
+            <a:graphic xmlns:a="http://schemas.openxmlformats.org/drawingml/2006/main">
+              <a:graphicData uri="http://schemas.openxmlformats.org/drawingml/2006/picture">
+                <pic:pic xmlns:pic="http://schemas.openxmlformats.org/drawingml/2006/picture">
+                  <pic:nvPicPr>
+                    <pic:cNvPr id="10" name="Imagen 10" descr="Interfaz de usuario gráfica, Texto, Aplicación, Correo electrónico&#10;&#10;Descripción generada automáticamente"/>
+                    <pic:cNvPicPr/>
+                  </pic:nvPicPr>
+                  <pic:blipFill>
+                    <a:blip r:embed="rId14"/>
+                    <a:stretch>
+                      <a:fillRect/>
+                    </a:stretch>
+                  </pic:blipFill>
+                  <pic:spPr>
+                    <a:xfrm>
+                      <a:off x="0" y="0"/>
+                      <a:ext cx="5400040" cy="2099310"/>
+                    </a:xfrm>
+                    <a:prstGeom prst="rect">
+                      <a:avLst/>
+                    </a:prstGeom>
+                  </pic:spPr>
+                </pic:pic>
+              </a:graphicData>
+            </a:graphic>
+          </wp:inline>
+        </w:drawing>
+      </w:r>
+    </w:p>
     <w:p/>
     <w:p/>
     <w:p/>

</xml_diff>